<commit_message>
19 fix 2 3
</commit_message>
<xml_diff>
--- a/Zaoch/19/PAS2_19.docx
+++ b/Zaoch/19/PAS2_19.docx
@@ -31163,8 +31163,6 @@
           <w:docGrid w:linePitch="360"/>
         </w:sectPr>
       </w:pPr>
-      <w:bookmarkStart w:id="0" w:name="_GoBack"/>
-      <w:bookmarkEnd w:id="0"/>
     </w:p>
     <w:p>
       <w:pPr>
@@ -31231,10 +31229,10 @@
           <w:lang w:val="en-US"/>
         </w:rPr>
         <w:drawing>
-          <wp:inline distT="0" distB="0" distL="0" distR="0" wp14:anchorId="6032E92F" wp14:editId="3B1C47EA">
-            <wp:extent cx="6931025" cy="8155940"/>
-            <wp:effectExtent l="0" t="0" r="3175" b="0"/>
-            <wp:docPr id="2" name="Рисунок 2"/>
+          <wp:inline distT="0" distB="0" distL="0" distR="0" wp14:anchorId="063CA9A8" wp14:editId="0A7E4B13">
+            <wp:extent cx="6931025" cy="8166735"/>
+            <wp:effectExtent l="0" t="0" r="3175" b="5715"/>
+            <wp:docPr id="5" name="Рисунок 5"/>
             <wp:cNvGraphicFramePr>
               <a:graphicFrameLocks xmlns:a="http://schemas.openxmlformats.org/drawingml/2006/main" noChangeAspect="1"/>
             </wp:cNvGraphicFramePr>
@@ -31242,7 +31240,7 @@
               <a:graphicData uri="http://schemas.openxmlformats.org/drawingml/2006/picture">
                 <pic:pic xmlns:pic="http://schemas.openxmlformats.org/drawingml/2006/picture">
                   <pic:nvPicPr>
-                    <pic:cNvPr id="2" name="лаб2.png"/>
+                    <pic:cNvPr id="5" name="лаб2.png"/>
                     <pic:cNvPicPr/>
                   </pic:nvPicPr>
                   <pic:blipFill>
@@ -31255,7 +31253,7 @@
                                 <a14:sharpenSoften amount="50000"/>
                               </a14:imgEffect>
                               <a14:imgEffect>
-                                <a14:brightnessContrast contrast="50000"/>
+                                <a14:brightnessContrast contrast="49000"/>
                               </a14:imgEffect>
                             </a14:imgLayer>
                           </a14:imgProps>
@@ -31272,7 +31270,7 @@
                   <pic:spPr>
                     <a:xfrm>
                       <a:off x="0" y="0"/>
-                      <a:ext cx="6931025" cy="8155940"/>
+                      <a:ext cx="6931025" cy="8166735"/>
                     </a:xfrm>
                     <a:prstGeom prst="rect">
                       <a:avLst/>
@@ -31284,6 +31282,8 @@
           </wp:inline>
         </w:drawing>
       </w:r>
+      <w:bookmarkStart w:id="0" w:name="_GoBack"/>
+      <w:bookmarkEnd w:id="0"/>
     </w:p>
     <w:sectPr>
       <w:pgSz w:w="12240" w:h="15840"/>
@@ -32611,7 +32611,7 @@
       </w:pPr>
     </w:pPrDefault>
   </w:docDefaults>
-  <w:latentStyles w:defLockedState="0" w:defUIPriority="99" w:defSemiHidden="0" w:defUnhideWhenUsed="0" w:defQFormat="0" w:count="375">
+  <w:latentStyles w:defLockedState="0" w:defUIPriority="99" w:defSemiHidden="0" w:defUnhideWhenUsed="0" w:defQFormat="0" w:count="376">
     <w:lsdException w:name="Normal" w:uiPriority="0" w:qFormat="1"/>
     <w:lsdException w:name="heading 1" w:uiPriority="0" w:qFormat="1"/>
     <w:lsdException w:name="heading 2" w:semiHidden="1" w:uiPriority="9" w:unhideWhenUsed="1" w:qFormat="1"/>
@@ -32717,7 +32717,6 @@
     <w:lsdException w:name="HTML Sample" w:semiHidden="1" w:unhideWhenUsed="1"/>
     <w:lsdException w:name="HTML Typewriter" w:semiHidden="1" w:unhideWhenUsed="1"/>
     <w:lsdException w:name="HTML Variable" w:semiHidden="1" w:unhideWhenUsed="1"/>
-    <w:lsdException w:name="Normal Table" w:semiHidden="1" w:unhideWhenUsed="1"/>
     <w:lsdException w:name="annotation subject" w:semiHidden="1" w:unhideWhenUsed="1"/>
     <w:lsdException w:name="No List" w:semiHidden="1" w:unhideWhenUsed="1"/>
     <w:lsdException w:name="Outline List 1" w:semiHidden="1" w:unhideWhenUsed="1"/>
@@ -32764,10 +32763,8 @@
     <w:lsdException w:name="Table Subtle 2" w:semiHidden="1" w:unhideWhenUsed="1"/>
     <w:lsdException w:name="Table Web 1" w:semiHidden="1" w:unhideWhenUsed="1"/>
     <w:lsdException w:name="Table Web 2" w:semiHidden="1" w:unhideWhenUsed="1"/>
-    <w:lsdException w:name="Table Web 3" w:semiHidden="1" w:unhideWhenUsed="1"/>
     <w:lsdException w:name="Balloon Text" w:semiHidden="1" w:unhideWhenUsed="1"/>
     <w:lsdException w:name="Table Grid" w:uiPriority="59"/>
-    <w:lsdException w:name="Table Theme" w:semiHidden="1" w:unhideWhenUsed="1"/>
     <w:lsdException w:name="Placeholder Text" w:semiHidden="1"/>
     <w:lsdException w:name="No Spacing" w:uiPriority="1" w:qFormat="1"/>
     <w:lsdException w:name="Light Shading" w:uiPriority="60"/>
@@ -32987,6 +32984,7 @@
     <w:lsdException w:name="Smart Hyperlink" w:semiHidden="1" w:unhideWhenUsed="1"/>
     <w:lsdException w:name="Hashtag" w:semiHidden="1" w:unhideWhenUsed="1"/>
     <w:lsdException w:name="Unresolved Mention" w:semiHidden="1" w:unhideWhenUsed="1"/>
+    <w:lsdException w:name="Smart Link" w:semiHidden="1" w:unhideWhenUsed="1"/>
   </w:latentStyles>
   <w:style w:type="paragraph" w:default="1" w:styleId="a">
     <w:name w:val="Normal"/>
@@ -33407,7 +33405,7 @@
 </file>
 
 <file path=customXml/itemProps1.xml><?xml version="1.0" encoding="utf-8"?>
-<ds:datastoreItem xmlns:ds="http://schemas.openxmlformats.org/officeDocument/2006/customXml" ds:itemID="{1C6DF753-FD23-4713-8C25-7FEFDCF2B8A1}">
+<ds:datastoreItem xmlns:ds="http://schemas.openxmlformats.org/officeDocument/2006/customXml" ds:itemID="{4B442106-2D02-4112-AD43-7DDC6531D40B}">
   <ds:schemaRefs>
     <ds:schemaRef ds:uri="http://schemas.openxmlformats.org/officeDocument/2006/bibliography"/>
   </ds:schemaRefs>

</xml_diff>